<commit_message>
Development (17.07.24), bug fixed.
</commit_message>
<xml_diff>
--- a/public/ms_office_templates/college_application_template.docx
+++ b/public/ms_office_templates/college_application_template.docx
@@ -1,6 +1,6 @@
 
 <file path=word/document.xml><?xml version="1.0" encoding="utf-8"?>
-<w:document xmlns:wpc="http://schemas.microsoft.com/office/word/2010/wordprocessingCanvas" xmlns:cx="http://schemas.microsoft.com/office/drawing/2014/chartex" xmlns:cx1="http://schemas.microsoft.com/office/drawing/2015/9/8/chartex" xmlns:cx2="http://schemas.microsoft.com/office/drawing/2015/10/21/chartex" xmlns:cx3="http://schemas.microsoft.com/office/drawing/2016/5/9/chartex" xmlns:cx4="http://schemas.microsoft.com/office/drawing/2016/5/10/chartex" xmlns:cx5="http://schemas.microsoft.com/office/drawing/2016/5/11/chartex" xmlns:cx6="http://schemas.microsoft.com/office/drawing/2016/5/12/chartex" xmlns:cx7="http://schemas.microsoft.com/office/drawing/2016/5/13/chartex" xmlns:cx8="http://schemas.microsoft.com/office/drawing/2016/5/14/chartex" xmlns:mc="http://schemas.openxmlformats.org/markup-compatibility/2006" xmlns:aink="http://schemas.microsoft.com/office/drawing/2016/ink" xmlns:am3d="http://schemas.microsoft.com/office/drawing/2017/model3d" xmlns:o="urn:schemas-microsoft-com:office:office" xmlns:oel="http://schemas.microsoft.com/office/2019/extlst" xmlns:r="http://schemas.openxmlformats.org/officeDocument/2006/relationships" xmlns:m="http://schemas.openxmlformats.org/officeDocument/2006/math" xmlns:v="urn:schemas-microsoft-com:vml" xmlns:wp14="http://schemas.microsoft.com/office/word/2010/wordprocessingDrawing" xmlns:wp="http://schemas.openxmlformats.org/drawingml/2006/wordprocessingDrawing" xmlns:w10="urn:schemas-microsoft-com:office:word" xmlns:w="http://schemas.openxmlformats.org/wordprocessingml/2006/main" xmlns:w14="http://schemas.microsoft.com/office/word/2010/wordml" xmlns:w15="http://schemas.microsoft.com/office/word/2012/wordml" xmlns:w16cex="http://schemas.microsoft.com/office/word/2018/wordml/cex" xmlns:w16cid="http://schemas.microsoft.com/office/word/2016/wordml/cid" xmlns:w16="http://schemas.microsoft.com/office/word/2018/wordml" xmlns:w16du="http://schemas.microsoft.com/office/word/2023/wordml/word16du" xmlns:w16sdtdh="http://schemas.microsoft.com/office/word/2020/wordml/sdtdatahash" xmlns:w16se="http://schemas.microsoft.com/office/word/2015/wordml/symex" xmlns:wpg="http://schemas.microsoft.com/office/word/2010/wordprocessingGroup" xmlns:wpi="http://schemas.microsoft.com/office/word/2010/wordprocessingInk" xmlns:wne="http://schemas.microsoft.com/office/word/2006/wordml" xmlns:wps="http://schemas.microsoft.com/office/word/2010/wordprocessingShape" mc:Ignorable="w14 w15 w16se w16cid w16 w16cex w16sdtdh w16du wp14">
+<w:document xmlns:wpc="http://schemas.microsoft.com/office/word/2010/wordprocessingCanvas" xmlns:cx="http://schemas.microsoft.com/office/drawing/2014/chartex" xmlns:cx1="http://schemas.microsoft.com/office/drawing/2015/9/8/chartex" xmlns:cx2="http://schemas.microsoft.com/office/drawing/2015/10/21/chartex" xmlns:cx3="http://schemas.microsoft.com/office/drawing/2016/5/9/chartex" xmlns:cx4="http://schemas.microsoft.com/office/drawing/2016/5/10/chartex" xmlns:cx5="http://schemas.microsoft.com/office/drawing/2016/5/11/chartex" xmlns:cx6="http://schemas.microsoft.com/office/drawing/2016/5/12/chartex" xmlns:cx7="http://schemas.microsoft.com/office/drawing/2016/5/13/chartex" xmlns:cx8="http://schemas.microsoft.com/office/drawing/2016/5/14/chartex" xmlns:mc="http://schemas.openxmlformats.org/markup-compatibility/2006" xmlns:aink="http://schemas.microsoft.com/office/drawing/2016/ink" xmlns:am3d="http://schemas.microsoft.com/office/drawing/2017/model3d" xmlns:o="urn:schemas-microsoft-com:office:office" xmlns:r="http://schemas.openxmlformats.org/officeDocument/2006/relationships" xmlns:m="http://schemas.openxmlformats.org/officeDocument/2006/math" xmlns:v="urn:schemas-microsoft-com:vml" xmlns:wp14="http://schemas.microsoft.com/office/word/2010/wordprocessingDrawing" xmlns:wp="http://schemas.openxmlformats.org/drawingml/2006/wordprocessingDrawing" xmlns:w10="urn:schemas-microsoft-com:office:word" xmlns:w="http://schemas.openxmlformats.org/wordprocessingml/2006/main" xmlns:w14="http://schemas.microsoft.com/office/word/2010/wordml" xmlns:w15="http://schemas.microsoft.com/office/word/2012/wordml" xmlns:w16cid="http://schemas.microsoft.com/office/word/2016/wordml/cid" xmlns:w16se="http://schemas.microsoft.com/office/word/2015/wordml/symex" xmlns:wpg="http://schemas.microsoft.com/office/word/2010/wordprocessingGroup" xmlns:wpi="http://schemas.microsoft.com/office/word/2010/wordprocessingInk" xmlns:wne="http://schemas.microsoft.com/office/word/2006/wordml" xmlns:wps="http://schemas.microsoft.com/office/word/2010/wordprocessingShape" mc:Ignorable="w14 w15 w16se w16cid wp14">
   <w:body>
     <w:p>
       <w:pPr>
@@ -128,7 +128,7 @@
                 <v:stroke joinstyle="miter"/>
                 <v:path gradientshapeok="t" o:connecttype="rect"/>
               </v:shapetype>
-              <v:shape id="Надпись 2" o:spid="_x0000_s1026" type="#_x0000_t202" style="position:absolute;left:0;text-align:left;margin-left:0;margin-top:-.05pt;width:85pt;height:113.35pt;z-index:251659264;visibility:visible;mso-wrap-style:square;mso-width-percent:0;mso-height-percent:0;mso-wrap-distance-left:9pt;mso-wrap-distance-top:3.6pt;mso-wrap-distance-right:9pt;mso-wrap-distance-bottom:3.6pt;mso-position-horizontal:absolute;mso-position-horizontal-relative:text;mso-position-vertical:absolute;mso-position-vertical-relative:text;mso-width-percent:0;mso-height-percent:0;mso-width-relative:margin;mso-height-relative:margin;v-text-anchor:middle" o:gfxdata="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" strokeweight=".5pt">
+              <v:shape id="Надпись 2" o:spid="_x0000_s1026" type="#_x0000_t202" style="position:absolute;left:0;text-align:left;margin-left:0;margin-top:-.05pt;width:85pt;height:113.35pt;z-index:251659264;visibility:visible;mso-wrap-style:square;mso-width-percent:0;mso-height-percent:0;mso-wrap-distance-left:9pt;mso-wrap-distance-top:3.6pt;mso-wrap-distance-right:9pt;mso-wrap-distance-bottom:3.6pt;mso-position-horizontal:absolute;mso-position-horizontal-relative:text;mso-position-vertical:absolute;mso-position-vertical-relative:text;mso-width-percent:0;mso-height-percent:0;mso-width-relative:margin;mso-height-relative:margin;v-text-anchor:middle" o:gfxdata="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" strokeweight=".5pt">
                 <v:stroke dashstyle="dash"/>
                 <v:textbox>
                   <w:txbxContent>
@@ -2673,7 +2673,18 @@
           <w:sz w:val="20"/>
           <w:szCs w:val="20"/>
         </w:rPr>
-        <w:t>15.08.</w:t>
+        <w:t>15.</w:t>
+      </w:r>
+      <w:proofErr w:type="gramStart"/>
+      <w:r>
+        <w:rPr>
+          <w:rFonts w:ascii="Times New Roman" w:hAnsi="Times New Roman" w:cs="Times New Roman"/>
+          <w:b/>
+          <w:bCs/>
+          <w:sz w:val="20"/>
+          <w:szCs w:val="20"/>
+        </w:rPr>
+        <w:t>08.</w:t>
       </w:r>
       <w:r>
         <w:rPr>
@@ -2683,7 +2694,18 @@
           <w:sz w:val="20"/>
           <w:szCs w:val="20"/>
         </w:rPr>
-        <w:t>${</w:t>
+        <w:t>$</w:t>
+      </w:r>
+      <w:proofErr w:type="gramEnd"/>
+      <w:r>
+        <w:rPr>
+          <w:rFonts w:ascii="Times New Roman" w:hAnsi="Times New Roman" w:cs="Times New Roman"/>
+          <w:b/>
+          <w:bCs/>
+          <w:sz w:val="20"/>
+          <w:szCs w:val="20"/>
+        </w:rPr>
+        <w:t>{</w:t>
       </w:r>
       <w:r>
         <w:rPr>
@@ -3304,7 +3326,6 @@
                       <w:rFonts w:ascii="Times New Roman" w:hAnsi="Times New Roman" w:cs="Times New Roman"/>
                       <w:sz w:val="20"/>
                       <w:szCs w:val="20"/>
-                      <w:lang w:val="en-US"/>
                     </w:rPr>
                   </w:pPr>
                   <w:r>
@@ -3455,6 +3476,56 @@
                       <w:sz w:val="20"/>
                       <w:szCs w:val="20"/>
                     </w:rPr>
+                    <w:t xml:space="preserve">со </w:t>
+                  </w:r>
+                  <w:r>
+                    <w:rPr>
+                      <w:rFonts w:ascii="Times New Roman" w:hAnsi="Times New Roman" w:cs="Times New Roman"/>
+                      <w:b/>
+                      <w:bCs/>
+                      <w:sz w:val="20"/>
+                      <w:szCs w:val="20"/>
+                    </w:rPr>
+                    <w:t>средним баллом ${</w:t>
+                  </w:r>
+                  <w:proofErr w:type="spellStart"/>
+                  <w:r>
+                    <w:rPr>
+                      <w:rFonts w:ascii="Times New Roman" w:hAnsi="Times New Roman" w:cs="Times New Roman"/>
+                      <w:b/>
+                      <w:bCs/>
+                      <w:sz w:val="20"/>
+                      <w:szCs w:val="20"/>
+                    </w:rPr>
+                    <w:t>educational_avg_rating</w:t>
+                  </w:r>
+                  <w:proofErr w:type="spellEnd"/>
+                  <w:r>
+                    <w:rPr>
+                      <w:rFonts w:ascii="Times New Roman" w:hAnsi="Times New Roman" w:cs="Times New Roman"/>
+                      <w:b/>
+                      <w:bCs/>
+                      <w:sz w:val="20"/>
+                      <w:szCs w:val="20"/>
+                    </w:rPr>
+                    <w:t>}</w:t>
+                  </w:r>
+                  <w:r>
+                    <w:rPr>
+                      <w:rFonts w:ascii="Times New Roman" w:hAnsi="Times New Roman" w:cs="Times New Roman"/>
+                      <w:b/>
+                      <w:bCs/>
+                      <w:sz w:val="20"/>
+                      <w:szCs w:val="20"/>
+                    </w:rPr>
+                    <w:t xml:space="preserve"> </w:t>
+                  </w:r>
+                  <w:r>
+                    <w:rPr>
+                      <w:rFonts w:ascii="Times New Roman" w:hAnsi="Times New Roman" w:cs="Times New Roman"/>
+                      <w:sz w:val="20"/>
+                      <w:szCs w:val="20"/>
+                    </w:rPr>
                     <w:t xml:space="preserve">подал(а) документы на специальность(и): </w:t>
                   </w:r>
                   <w:r>
@@ -3496,11 +3567,9 @@
                       <w:rFonts w:ascii="Times New Roman" w:hAnsi="Times New Roman" w:cs="Times New Roman"/>
                       <w:sz w:val="20"/>
                       <w:szCs w:val="20"/>
-                      <w:lang w:val="en-US"/>
                     </w:rPr>
                     <w:t>${</w:t>
                   </w:r>
-                  <w:proofErr w:type="spellStart"/>
                   <w:r>
                     <w:rPr>
                       <w:rFonts w:ascii="Times New Roman" w:hAnsi="Times New Roman" w:cs="Times New Roman"/>
@@ -3508,15 +3577,64 @@
                       <w:szCs w:val="20"/>
                       <w:lang w:val="en-US"/>
                     </w:rPr>
-                    <w:t>faculty_with_original_docs</w:t>
+                    <w:t>faculty</w:t>
                   </w:r>
-                  <w:proofErr w:type="spellEnd"/>
+                  <w:r>
+                    <w:rPr>
+                      <w:rFonts w:ascii="Times New Roman" w:hAnsi="Times New Roman" w:cs="Times New Roman"/>
+                      <w:sz w:val="20"/>
+                      <w:szCs w:val="20"/>
+                    </w:rPr>
+                    <w:t>_</w:t>
+                  </w:r>
                   <w:r>
                     <w:rPr>
                       <w:rFonts w:ascii="Times New Roman" w:hAnsi="Times New Roman" w:cs="Times New Roman"/>
                       <w:sz w:val="20"/>
                       <w:szCs w:val="20"/>
                       <w:lang w:val="en-US"/>
+                    </w:rPr>
+                    <w:t>with</w:t>
+                  </w:r>
+                  <w:r>
+                    <w:rPr>
+                      <w:rFonts w:ascii="Times New Roman" w:hAnsi="Times New Roman" w:cs="Times New Roman"/>
+                      <w:sz w:val="20"/>
+                      <w:szCs w:val="20"/>
+                    </w:rPr>
+                    <w:t>_</w:t>
+                  </w:r>
+                  <w:r>
+                    <w:rPr>
+                      <w:rFonts w:ascii="Times New Roman" w:hAnsi="Times New Roman" w:cs="Times New Roman"/>
+                      <w:sz w:val="20"/>
+                      <w:szCs w:val="20"/>
+                      <w:lang w:val="en-US"/>
+                    </w:rPr>
+                    <w:t>original</w:t>
+                  </w:r>
+                  <w:r>
+                    <w:rPr>
+                      <w:rFonts w:ascii="Times New Roman" w:hAnsi="Times New Roman" w:cs="Times New Roman"/>
+                      <w:sz w:val="20"/>
+                      <w:szCs w:val="20"/>
+                    </w:rPr>
+                    <w:t>_</w:t>
+                  </w:r>
+                  <w:r>
+                    <w:rPr>
+                      <w:rFonts w:ascii="Times New Roman" w:hAnsi="Times New Roman" w:cs="Times New Roman"/>
+                      <w:sz w:val="20"/>
+                      <w:szCs w:val="20"/>
+                      <w:lang w:val="en-US"/>
+                    </w:rPr>
+                    <w:t>docs</w:t>
+                  </w:r>
+                  <w:r>
+                    <w:rPr>
+                      <w:rFonts w:ascii="Times New Roman" w:hAnsi="Times New Roman" w:cs="Times New Roman"/>
+                      <w:sz w:val="20"/>
+                      <w:szCs w:val="20"/>
                     </w:rPr>
                     <w:t>}</w:t>
                   </w:r>
@@ -3883,15 +4001,33 @@
                 <w:sz w:val="20"/>
                 <w:szCs w:val="20"/>
               </w:rPr>
-              <w:t>В случае утери расписки абитуриент немедленно заявляет об этом в приёмную комиссию колледжа. Оригинал документа об образовании представляется в приёмную комиссию не позднее 15:00 15.08.</w:t>
-            </w:r>
-            <w:r>
-              <w:rPr>
-                <w:rFonts w:ascii="Times New Roman" w:hAnsi="Times New Roman" w:cs="Times New Roman"/>
-                <w:sz w:val="20"/>
-                <w:szCs w:val="20"/>
-              </w:rPr>
-              <w:t>${</w:t>
+              <w:t>В случае утери расписки абитуриент немедленно заявляет об этом в приёмную комиссию колледжа. Оригинал документа об образовании представляется в приёмную комиссию не позднее 15:00 15.</w:t>
+            </w:r>
+            <w:proofErr w:type="gramStart"/>
+            <w:r>
+              <w:rPr>
+                <w:rFonts w:ascii="Times New Roman" w:hAnsi="Times New Roman" w:cs="Times New Roman"/>
+                <w:sz w:val="20"/>
+                <w:szCs w:val="20"/>
+              </w:rPr>
+              <w:t>08.</w:t>
+            </w:r>
+            <w:r>
+              <w:rPr>
+                <w:rFonts w:ascii="Times New Roman" w:hAnsi="Times New Roman" w:cs="Times New Roman"/>
+                <w:sz w:val="20"/>
+                <w:szCs w:val="20"/>
+              </w:rPr>
+              <w:t>$</w:t>
+            </w:r>
+            <w:proofErr w:type="gramEnd"/>
+            <w:r>
+              <w:rPr>
+                <w:rFonts w:ascii="Times New Roman" w:hAnsi="Times New Roman" w:cs="Times New Roman"/>
+                <w:sz w:val="20"/>
+                <w:szCs w:val="20"/>
+              </w:rPr>
+              <w:t>{</w:t>
             </w:r>
             <w:r>
               <w:rPr>
@@ -4170,7 +4306,7 @@
                     </wp:anchor>
                   </w:drawing>
                 </mc:Choice>
-                <mc:Fallback>
+                <mc:Fallback xmlns:oel="http://schemas.microsoft.com/office/2019/extlst" xmlns:w16cex="http://schemas.microsoft.com/office/word/2018/wordml/cex" xmlns:w16="http://schemas.microsoft.com/office/word/2018/wordml" xmlns:w16du="http://schemas.microsoft.com/office/word/2023/wordml/word16du" xmlns:w16sdtdh="http://schemas.microsoft.com/office/word/2020/wordml/sdtdatahash">
                   <w:pict>
                     <v:line w14:anchorId="0BA83A90" id="Прямая соединительная линия 1" o:spid="_x0000_s1026" style="position:absolute;z-index:251660288;visibility:visible;mso-wrap-style:square;mso-wrap-distance-left:9pt;mso-wrap-distance-top:0;mso-wrap-distance-right:9pt;mso-wrap-distance-bottom:0;mso-position-horizontal:absolute;mso-position-horizontal-relative:text;mso-position-vertical:absolute;mso-position-vertical-relative:text" from="-92.55pt,13.55pt" to="514.05pt,13.55pt" o:gfxdata="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" strokecolor="black [3213]" strokeweight=".5pt">
                       <v:stroke dashstyle="longDash" joinstyle="miter"/>
@@ -4445,7 +4581,73 @@
                       <w:sz w:val="20"/>
                       <w:szCs w:val="20"/>
                     </w:rPr>
-                    <w:t>} подал(а) документы на специальность(и): ${</w:t>
+                    <w:t>}</w:t>
+                  </w:r>
+                  <w:r>
+                    <w:rPr>
+                      <w:rFonts w:ascii="Times New Roman" w:hAnsi="Times New Roman" w:cs="Times New Roman"/>
+                      <w:sz w:val="20"/>
+                      <w:szCs w:val="20"/>
+                    </w:rPr>
+                    <w:t xml:space="preserve"> </w:t>
+                  </w:r>
+                  <w:r>
+                    <w:rPr>
+                      <w:rFonts w:ascii="Times New Roman" w:hAnsi="Times New Roman" w:cs="Times New Roman"/>
+                      <w:sz w:val="20"/>
+                      <w:szCs w:val="20"/>
+                    </w:rPr>
+                    <w:t xml:space="preserve">со </w:t>
+                  </w:r>
+                  <w:r>
+                    <w:rPr>
+                      <w:rFonts w:ascii="Times New Roman" w:hAnsi="Times New Roman" w:cs="Times New Roman"/>
+                      <w:b/>
+                      <w:bCs/>
+                      <w:sz w:val="20"/>
+                      <w:szCs w:val="20"/>
+                    </w:rPr>
+                    <w:t>средним баллом ${</w:t>
+                  </w:r>
+                  <w:proofErr w:type="spellStart"/>
+                  <w:r>
+                    <w:rPr>
+                      <w:rFonts w:ascii="Times New Roman" w:hAnsi="Times New Roman" w:cs="Times New Roman"/>
+                      <w:b/>
+                      <w:bCs/>
+                      <w:sz w:val="20"/>
+                      <w:szCs w:val="20"/>
+                    </w:rPr>
+                    <w:t>educational_avg_rating</w:t>
+                  </w:r>
+                  <w:proofErr w:type="spellEnd"/>
+                  <w:r>
+                    <w:rPr>
+                      <w:rFonts w:ascii="Times New Roman" w:hAnsi="Times New Roman" w:cs="Times New Roman"/>
+                      <w:b/>
+                      <w:bCs/>
+                      <w:sz w:val="20"/>
+                      <w:szCs w:val="20"/>
+                    </w:rPr>
+                    <w:t>}</w:t>
+                  </w:r>
+                  <w:r>
+                    <w:rPr>
+                      <w:rFonts w:ascii="Times New Roman" w:hAnsi="Times New Roman" w:cs="Times New Roman"/>
+                      <w:b/>
+                      <w:bCs/>
+                      <w:sz w:val="20"/>
+                      <w:szCs w:val="20"/>
+                    </w:rPr>
+                    <w:t xml:space="preserve"> </w:t>
+                  </w:r>
+                  <w:r>
+                    <w:rPr>
+                      <w:rFonts w:ascii="Times New Roman" w:hAnsi="Times New Roman" w:cs="Times New Roman"/>
+                      <w:sz w:val="20"/>
+                      <w:szCs w:val="20"/>
+                    </w:rPr>
+                    <w:t>подал(а) документы на специальность(и): ${</w:t>
                   </w:r>
                   <w:proofErr w:type="spellStart"/>
                   <w:r>
@@ -4470,11 +4672,9 @@
                       <w:rFonts w:ascii="Times New Roman" w:hAnsi="Times New Roman" w:cs="Times New Roman"/>
                       <w:sz w:val="20"/>
                       <w:szCs w:val="20"/>
-                      <w:lang w:val="en-US"/>
                     </w:rPr>
                     <w:t>${</w:t>
                   </w:r>
-                  <w:proofErr w:type="spellStart"/>
                   <w:r>
                     <w:rPr>
                       <w:rFonts w:ascii="Times New Roman" w:hAnsi="Times New Roman" w:cs="Times New Roman"/>
@@ -4482,15 +4682,64 @@
                       <w:szCs w:val="20"/>
                       <w:lang w:val="en-US"/>
                     </w:rPr>
-                    <w:t>faculty_with_original_docs</w:t>
+                    <w:t>faculty</w:t>
                   </w:r>
-                  <w:proofErr w:type="spellEnd"/>
+                  <w:r>
+                    <w:rPr>
+                      <w:rFonts w:ascii="Times New Roman" w:hAnsi="Times New Roman" w:cs="Times New Roman"/>
+                      <w:sz w:val="20"/>
+                      <w:szCs w:val="20"/>
+                    </w:rPr>
+                    <w:t>_</w:t>
+                  </w:r>
                   <w:r>
                     <w:rPr>
                       <w:rFonts w:ascii="Times New Roman" w:hAnsi="Times New Roman" w:cs="Times New Roman"/>
                       <w:sz w:val="20"/>
                       <w:szCs w:val="20"/>
                       <w:lang w:val="en-US"/>
+                    </w:rPr>
+                    <w:t>with</w:t>
+                  </w:r>
+                  <w:r>
+                    <w:rPr>
+                      <w:rFonts w:ascii="Times New Roman" w:hAnsi="Times New Roman" w:cs="Times New Roman"/>
+                      <w:sz w:val="20"/>
+                      <w:szCs w:val="20"/>
+                    </w:rPr>
+                    <w:t>_</w:t>
+                  </w:r>
+                  <w:r>
+                    <w:rPr>
+                      <w:rFonts w:ascii="Times New Roman" w:hAnsi="Times New Roman" w:cs="Times New Roman"/>
+                      <w:sz w:val="20"/>
+                      <w:szCs w:val="20"/>
+                      <w:lang w:val="en-US"/>
+                    </w:rPr>
+                    <w:t>original</w:t>
+                  </w:r>
+                  <w:r>
+                    <w:rPr>
+                      <w:rFonts w:ascii="Times New Roman" w:hAnsi="Times New Roman" w:cs="Times New Roman"/>
+                      <w:sz w:val="20"/>
+                      <w:szCs w:val="20"/>
+                    </w:rPr>
+                    <w:t>_</w:t>
+                  </w:r>
+                  <w:r>
+                    <w:rPr>
+                      <w:rFonts w:ascii="Times New Roman" w:hAnsi="Times New Roman" w:cs="Times New Roman"/>
+                      <w:sz w:val="20"/>
+                      <w:szCs w:val="20"/>
+                      <w:lang w:val="en-US"/>
+                    </w:rPr>
+                    <w:t>docs</w:t>
+                  </w:r>
+                  <w:r>
+                    <w:rPr>
+                      <w:rFonts w:ascii="Times New Roman" w:hAnsi="Times New Roman" w:cs="Times New Roman"/>
+                      <w:sz w:val="20"/>
+                      <w:szCs w:val="20"/>
                     </w:rPr>
                     <w:t>}</w:t>
                   </w:r>
@@ -4803,17 +5052,34 @@
                 <w:sz w:val="20"/>
                 <w:szCs w:val="20"/>
               </w:rPr>
-              <w:t>В случае утери расписки абитуриент немедленно заявляет об этом в приёмную комиссию колледжа. Оригинал документа об образовании представляется в приёмную комиссию не позднее 15:00 15.08.</w:t>
-            </w:r>
-            <w:r>
-              <w:rPr>
-                <w:rFonts w:ascii="Times New Roman" w:hAnsi="Times New Roman" w:cs="Times New Roman"/>
-                <w:sz w:val="20"/>
-                <w:szCs w:val="20"/>
-              </w:rPr>
-              <w:t>${</w:t>
-            </w:r>
-            <w:proofErr w:type="spellStart"/>
+              <w:t>В случае утери расписки абитуриент немедленно заявляет об этом в приёмную комиссию колледжа. Оригинал документа об образовании представляется в приёмную комиссию не позднее 15:00 15.</w:t>
+            </w:r>
+            <w:proofErr w:type="gramStart"/>
+            <w:r>
+              <w:rPr>
+                <w:rFonts w:ascii="Times New Roman" w:hAnsi="Times New Roman" w:cs="Times New Roman"/>
+                <w:sz w:val="20"/>
+                <w:szCs w:val="20"/>
+              </w:rPr>
+              <w:t>08.</w:t>
+            </w:r>
+            <w:r>
+              <w:rPr>
+                <w:rFonts w:ascii="Times New Roman" w:hAnsi="Times New Roman" w:cs="Times New Roman"/>
+                <w:sz w:val="20"/>
+                <w:szCs w:val="20"/>
+              </w:rPr>
+              <w:t>$</w:t>
+            </w:r>
+            <w:proofErr w:type="gramEnd"/>
+            <w:r>
+              <w:rPr>
+                <w:rFonts w:ascii="Times New Roman" w:hAnsi="Times New Roman" w:cs="Times New Roman"/>
+                <w:sz w:val="20"/>
+                <w:szCs w:val="20"/>
+              </w:rPr>
+              <w:t>{</w:t>
+            </w:r>
             <w:r>
               <w:rPr>
                 <w:rFonts w:ascii="Times New Roman" w:hAnsi="Times New Roman" w:cs="Times New Roman"/>
@@ -4823,7 +5089,6 @@
               </w:rPr>
               <w:t>current</w:t>
             </w:r>
-            <w:proofErr w:type="spellEnd"/>
             <w:r>
               <w:rPr>
                 <w:rFonts w:ascii="Times New Roman" w:hAnsi="Times New Roman" w:cs="Times New Roman"/>
@@ -4832,7 +5097,6 @@
               </w:rPr>
               <w:t>_</w:t>
             </w:r>
-            <w:proofErr w:type="spellStart"/>
             <w:r>
               <w:rPr>
                 <w:rFonts w:ascii="Times New Roman" w:hAnsi="Times New Roman" w:cs="Times New Roman"/>
@@ -4842,7 +5106,6 @@
               </w:rPr>
               <w:t>year</w:t>
             </w:r>
-            <w:proofErr w:type="spellEnd"/>
             <w:r>
               <w:rPr>
                 <w:rFonts w:ascii="Times New Roman" w:hAnsi="Times New Roman" w:cs="Times New Roman"/>
@@ -4925,6 +5188,8 @@
                 <w:szCs w:val="20"/>
               </w:rPr>
             </w:pPr>
+            <w:bookmarkStart w:id="0" w:name="_GoBack"/>
+            <w:bookmarkEnd w:id="0"/>
           </w:p>
           <w:p>
             <w:pPr>
@@ -5996,13 +6261,23 @@
           <w:szCs w:val="20"/>
         </w:rPr>
       </w:pPr>
+      <w:proofErr w:type="gramStart"/>
       <w:r>
         <w:rPr>
           <w:rFonts w:ascii="Times New Roman" w:hAnsi="Times New Roman" w:cs="Times New Roman"/>
           <w:sz w:val="20"/>
           <w:szCs w:val="20"/>
         </w:rPr>
-        <w:t>Формирование личного дела поступающего;</w:t>
+        <w:t>Формирование личного дела</w:t>
+      </w:r>
+      <w:proofErr w:type="gramEnd"/>
+      <w:r>
+        <w:rPr>
+          <w:rFonts w:ascii="Times New Roman" w:hAnsi="Times New Roman" w:cs="Times New Roman"/>
+          <w:sz w:val="20"/>
+          <w:szCs w:val="20"/>
+        </w:rPr>
+        <w:t xml:space="preserve"> поступающего;</w:t>
       </w:r>
     </w:p>
     <w:p>
@@ -6025,7 +6300,25 @@
           <w:sz w:val="20"/>
           <w:szCs w:val="20"/>
         </w:rPr>
-        <w:t>Регистрация в журнале документов поступающих;</w:t>
+        <w:t xml:space="preserve">Регистрация в журнале </w:t>
+      </w:r>
+      <w:proofErr w:type="gramStart"/>
+      <w:r>
+        <w:rPr>
+          <w:rFonts w:ascii="Times New Roman" w:hAnsi="Times New Roman" w:cs="Times New Roman"/>
+          <w:sz w:val="20"/>
+          <w:szCs w:val="20"/>
+        </w:rPr>
+        <w:t>документов</w:t>
+      </w:r>
+      <w:proofErr w:type="gramEnd"/>
+      <w:r>
+        <w:rPr>
+          <w:rFonts w:ascii="Times New Roman" w:hAnsi="Times New Roman" w:cs="Times New Roman"/>
+          <w:sz w:val="20"/>
+          <w:szCs w:val="20"/>
+        </w:rPr>
+        <w:t xml:space="preserve"> поступающих;</w:t>
       </w:r>
     </w:p>
     <w:p>
@@ -7262,6 +7555,30 @@
                 <w:sz w:val="24"/>
                 <w:szCs w:val="24"/>
               </w:rPr>
+              <w:t>Паспорт:</w:t>
+            </w:r>
+          </w:p>
+          <w:p>
+            <w:pPr>
+              <w:pStyle w:val="a3"/>
+              <w:spacing w:line="276" w:lineRule="auto"/>
+              <w:jc w:val="right"/>
+              <w:rPr>
+                <w:rFonts w:ascii="Times New Roman" w:hAnsi="Times New Roman" w:cs="Times New Roman"/>
+                <w:b/>
+                <w:bCs/>
+                <w:sz w:val="24"/>
+                <w:szCs w:val="24"/>
+              </w:rPr>
+            </w:pPr>
+            <w:r>
+              <w:rPr>
+                <w:rFonts w:ascii="Times New Roman" w:hAnsi="Times New Roman" w:cs="Times New Roman"/>
+                <w:b/>
+                <w:bCs/>
+                <w:sz w:val="24"/>
+                <w:szCs w:val="24"/>
+              </w:rPr>
               <w:t>Телефон:</w:t>
             </w:r>
           </w:p>
@@ -7270,6 +7587,48 @@
           <w:tcPr>
             <w:tcW w:w="6798" w:type="dxa"/>
           </w:tcPr>
+          <w:p>
+            <w:pPr>
+              <w:pStyle w:val="a3"/>
+              <w:spacing w:line="276" w:lineRule="auto"/>
+              <w:ind w:right="-114"/>
+              <w:rPr>
+                <w:rFonts w:ascii="Times New Roman" w:hAnsi="Times New Roman" w:cs="Times New Roman"/>
+                <w:sz w:val="24"/>
+                <w:szCs w:val="24"/>
+                <w:lang w:val="en-US"/>
+              </w:rPr>
+            </w:pPr>
+            <w:r>
+              <w:rPr>
+                <w:rFonts w:ascii="Times New Roman" w:hAnsi="Times New Roman" w:cs="Times New Roman"/>
+                <w:sz w:val="24"/>
+                <w:szCs w:val="24"/>
+                <w:lang w:val="en-US"/>
+              </w:rPr>
+              <w:t>${</w:t>
+            </w:r>
+            <w:proofErr w:type="spellStart"/>
+            <w:r>
+              <w:rPr>
+                <w:rFonts w:ascii="Times New Roman" w:hAnsi="Times New Roman" w:cs="Times New Roman"/>
+                <w:sz w:val="24"/>
+                <w:szCs w:val="24"/>
+                <w:lang w:val="en-US"/>
+              </w:rPr>
+              <w:t>passport_number</w:t>
+            </w:r>
+            <w:proofErr w:type="spellEnd"/>
+            <w:r>
+              <w:rPr>
+                <w:rFonts w:ascii="Times New Roman" w:hAnsi="Times New Roman" w:cs="Times New Roman"/>
+                <w:sz w:val="24"/>
+                <w:szCs w:val="24"/>
+                <w:lang w:val="en-US"/>
+              </w:rPr>
+              <w:t>}</w:t>
+            </w:r>
+          </w:p>
           <w:p>
             <w:pPr>
               <w:pStyle w:val="a3"/>
@@ -8643,17 +9002,6 @@
         </w:tc>
       </w:tr>
     </w:tbl>
-    <w:p>
-      <w:pPr>
-        <w:pStyle w:val="a3"/>
-        <w:spacing w:line="276" w:lineRule="auto"/>
-        <w:rPr>
-          <w:rFonts w:ascii="Times New Roman" w:hAnsi="Times New Roman" w:cs="Times New Roman"/>
-          <w:sz w:val="20"/>
-          <w:szCs w:val="20"/>
-        </w:rPr>
-      </w:pPr>
-    </w:p>
     <w:p>
       <w:pPr>
         <w:pStyle w:val="a3"/>
@@ -8974,7 +9322,7 @@
           </mc:Choice>
           <mc:Fallback>
             <w:pict>
-              <v:shape w14:anchorId="6E15AFC0" id="_x0000_s1027" type="#_x0000_t202" style="position:absolute;left:0;text-align:left;margin-left:0;margin-top:3.6pt;width:85pt;height:113.35pt;z-index:251662336;visibility:visible;mso-wrap-style:square;mso-width-percent:0;mso-height-percent:0;mso-wrap-distance-left:9pt;mso-wrap-distance-top:3.6pt;mso-wrap-distance-right:9pt;mso-wrap-distance-bottom:3.6pt;mso-position-horizontal:absolute;mso-position-horizontal-relative:text;mso-position-vertical:absolute;mso-position-vertical-relative:text;mso-width-percent:0;mso-height-percent:0;mso-width-relative:margin;mso-height-relative:margin;v-text-anchor:middle" o:gfxdata="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" strokeweight=".5pt">
+              <v:shape w14:anchorId="6E15AFC0" id="_x0000_s1027" type="#_x0000_t202" style="position:absolute;left:0;text-align:left;margin-left:0;margin-top:3.6pt;width:85pt;height:113.35pt;z-index:251662336;visibility:visible;mso-wrap-style:square;mso-width-percent:0;mso-height-percent:0;mso-wrap-distance-left:9pt;mso-wrap-distance-top:3.6pt;mso-wrap-distance-right:9pt;mso-wrap-distance-bottom:3.6pt;mso-position-horizontal:absolute;mso-position-horizontal-relative:text;mso-position-vertical:absolute;mso-position-vertical-relative:text;mso-width-percent:0;mso-height-percent:0;mso-width-relative:margin;mso-height-relative:margin;v-text-anchor:middle" o:gfxdata="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" strokeweight=".5pt">
                 <v:stroke dashstyle="dash"/>
                 <v:textbox>
                   <w:txbxContent>
@@ -11284,7 +11632,7 @@
 </file>
 
 <file path=word/numbering.xml><?xml version="1.0" encoding="utf-8"?>
-<w:numbering xmlns:wpc="http://schemas.microsoft.com/office/word/2010/wordprocessingCanvas" xmlns:cx="http://schemas.microsoft.com/office/drawing/2014/chartex" xmlns:cx1="http://schemas.microsoft.com/office/drawing/2015/9/8/chartex" xmlns:cx2="http://schemas.microsoft.com/office/drawing/2015/10/21/chartex" xmlns:cx3="http://schemas.microsoft.com/office/drawing/2016/5/9/chartex" xmlns:cx4="http://schemas.microsoft.com/office/drawing/2016/5/10/chartex" xmlns:cx5="http://schemas.microsoft.com/office/drawing/2016/5/11/chartex" xmlns:cx6="http://schemas.microsoft.com/office/drawing/2016/5/12/chartex" xmlns:cx7="http://schemas.microsoft.com/office/drawing/2016/5/13/chartex" xmlns:cx8="http://schemas.microsoft.com/office/drawing/2016/5/14/chartex" xmlns:mc="http://schemas.openxmlformats.org/markup-compatibility/2006" xmlns:aink="http://schemas.microsoft.com/office/drawing/2016/ink" xmlns:am3d="http://schemas.microsoft.com/office/drawing/2017/model3d" xmlns:o="urn:schemas-microsoft-com:office:office" xmlns:oel="http://schemas.microsoft.com/office/2019/extlst" xmlns:r="http://schemas.openxmlformats.org/officeDocument/2006/relationships" xmlns:m="http://schemas.openxmlformats.org/officeDocument/2006/math" xmlns:v="urn:schemas-microsoft-com:vml" xmlns:wp14="http://schemas.microsoft.com/office/word/2010/wordprocessingDrawing" xmlns:wp="http://schemas.openxmlformats.org/drawingml/2006/wordprocessingDrawing" xmlns:w10="urn:schemas-microsoft-com:office:word" xmlns:w="http://schemas.openxmlformats.org/wordprocessingml/2006/main" xmlns:w14="http://schemas.microsoft.com/office/word/2010/wordml" xmlns:w15="http://schemas.microsoft.com/office/word/2012/wordml" xmlns:w16cex="http://schemas.microsoft.com/office/word/2018/wordml/cex" xmlns:w16cid="http://schemas.microsoft.com/office/word/2016/wordml/cid" xmlns:w16="http://schemas.microsoft.com/office/word/2018/wordml" xmlns:w16du="http://schemas.microsoft.com/office/word/2023/wordml/word16du" xmlns:w16sdtdh="http://schemas.microsoft.com/office/word/2020/wordml/sdtdatahash" xmlns:w16se="http://schemas.microsoft.com/office/word/2015/wordml/symex" xmlns:wpg="http://schemas.microsoft.com/office/word/2010/wordprocessingGroup" xmlns:wpi="http://schemas.microsoft.com/office/word/2010/wordprocessingInk" xmlns:wne="http://schemas.microsoft.com/office/word/2006/wordml" xmlns:wps="http://schemas.microsoft.com/office/word/2010/wordprocessingShape" mc:Ignorable="w14 w15 w16se w16cid w16 w16cex w16sdtdh w16du wp14">
+<w:numbering xmlns:wpc="http://schemas.microsoft.com/office/word/2010/wordprocessingCanvas" xmlns:cx="http://schemas.microsoft.com/office/drawing/2014/chartex" xmlns:cx1="http://schemas.microsoft.com/office/drawing/2015/9/8/chartex" xmlns:cx2="http://schemas.microsoft.com/office/drawing/2015/10/21/chartex" xmlns:cx3="http://schemas.microsoft.com/office/drawing/2016/5/9/chartex" xmlns:cx4="http://schemas.microsoft.com/office/drawing/2016/5/10/chartex" xmlns:cx5="http://schemas.microsoft.com/office/drawing/2016/5/11/chartex" xmlns:cx6="http://schemas.microsoft.com/office/drawing/2016/5/12/chartex" xmlns:cx7="http://schemas.microsoft.com/office/drawing/2016/5/13/chartex" xmlns:cx8="http://schemas.microsoft.com/office/drawing/2016/5/14/chartex" xmlns:mc="http://schemas.openxmlformats.org/markup-compatibility/2006" xmlns:aink="http://schemas.microsoft.com/office/drawing/2016/ink" xmlns:am3d="http://schemas.microsoft.com/office/drawing/2017/model3d" xmlns:o="urn:schemas-microsoft-com:office:office" xmlns:r="http://schemas.openxmlformats.org/officeDocument/2006/relationships" xmlns:m="http://schemas.openxmlformats.org/officeDocument/2006/math" xmlns:v="urn:schemas-microsoft-com:vml" xmlns:wp14="http://schemas.microsoft.com/office/word/2010/wordprocessingDrawing" xmlns:wp="http://schemas.openxmlformats.org/drawingml/2006/wordprocessingDrawing" xmlns:w10="urn:schemas-microsoft-com:office:word" xmlns:w="http://schemas.openxmlformats.org/wordprocessingml/2006/main" xmlns:w14="http://schemas.microsoft.com/office/word/2010/wordml" xmlns:w15="http://schemas.microsoft.com/office/word/2012/wordml" xmlns:w16cid="http://schemas.microsoft.com/office/word/2016/wordml/cid" xmlns:w16se="http://schemas.microsoft.com/office/word/2015/wordml/symex" xmlns:wpg="http://schemas.microsoft.com/office/word/2010/wordprocessingGroup" xmlns:wpi="http://schemas.microsoft.com/office/word/2010/wordprocessingInk" xmlns:wne="http://schemas.microsoft.com/office/word/2006/wordml" xmlns:wps="http://schemas.microsoft.com/office/word/2010/wordprocessingShape" mc:Ignorable="w14 w15 w16se w16cid wp14">
   <w:abstractNum w:abstractNumId="0" w15:restartNumberingAfterBreak="0">
     <w:nsid w:val="133746B6"/>
     <w:multiLevelType w:val="hybridMultilevel"/>
@@ -11597,20 +11945,20 @@
       </w:rPr>
     </w:lvl>
   </w:abstractNum>
-  <w:num w:numId="1" w16cid:durableId="1229147696">
+  <w:num w:numId="1">
     <w:abstractNumId w:val="1"/>
   </w:num>
-  <w:num w:numId="2" w16cid:durableId="1223522519">
+  <w:num w:numId="2">
     <w:abstractNumId w:val="0"/>
   </w:num>
-  <w:num w:numId="3" w16cid:durableId="493758701">
+  <w:num w:numId="3">
     <w:abstractNumId w:val="2"/>
   </w:num>
 </w:numbering>
 </file>
 
 <file path=word/styles.xml><?xml version="1.0" encoding="utf-8"?>
-<w:styles xmlns:mc="http://schemas.openxmlformats.org/markup-compatibility/2006" xmlns:r="http://schemas.openxmlformats.org/officeDocument/2006/relationships" xmlns:w="http://schemas.openxmlformats.org/wordprocessingml/2006/main" xmlns:w14="http://schemas.microsoft.com/office/word/2010/wordml" xmlns:w15="http://schemas.microsoft.com/office/word/2012/wordml" xmlns:w16cex="http://schemas.microsoft.com/office/word/2018/wordml/cex" xmlns:w16cid="http://schemas.microsoft.com/office/word/2016/wordml/cid" xmlns:w16="http://schemas.microsoft.com/office/word/2018/wordml" xmlns:w16du="http://schemas.microsoft.com/office/word/2023/wordml/word16du" xmlns:w16sdtdh="http://schemas.microsoft.com/office/word/2020/wordml/sdtdatahash" xmlns:w16se="http://schemas.microsoft.com/office/word/2015/wordml/symex" mc:Ignorable="w14 w15 w16se w16cid w16 w16cex w16sdtdh w16du">
+<w:styles xmlns:mc="http://schemas.openxmlformats.org/markup-compatibility/2006" xmlns:r="http://schemas.openxmlformats.org/officeDocument/2006/relationships" xmlns:w="http://schemas.openxmlformats.org/wordprocessingml/2006/main" xmlns:w14="http://schemas.microsoft.com/office/word/2010/wordml" xmlns:w15="http://schemas.microsoft.com/office/word/2012/wordml" xmlns:w16cid="http://schemas.microsoft.com/office/word/2016/wordml/cid" xmlns:w16se="http://schemas.microsoft.com/office/word/2015/wordml/symex" mc:Ignorable="w14 w15 w16se w16cid">
   <w:docDefaults>
     <w:rPrDefault>
       <w:rPr>
@@ -11628,7 +11976,7 @@
       </w:pPr>
     </w:pPrDefault>
   </w:docDefaults>
-  <w:latentStyles w:defLockedState="0" w:defUIPriority="99" w:defSemiHidden="0" w:defUnhideWhenUsed="0" w:defQFormat="0" w:count="376">
+  <w:latentStyles w:defLockedState="0" w:defUIPriority="99" w:defSemiHidden="0" w:defUnhideWhenUsed="0" w:defQFormat="0" w:count="375">
     <w:lsdException w:name="Normal" w:uiPriority="0" w:qFormat="1"/>
     <w:lsdException w:name="heading 1" w:uiPriority="9" w:qFormat="1"/>
     <w:lsdException w:name="heading 2" w:semiHidden="1" w:uiPriority="9" w:unhideWhenUsed="1" w:qFormat="1"/>
@@ -12004,7 +12352,6 @@
     <w:lsdException w:name="Smart Hyperlink" w:semiHidden="1" w:unhideWhenUsed="1"/>
     <w:lsdException w:name="Hashtag" w:semiHidden="1" w:unhideWhenUsed="1"/>
     <w:lsdException w:name="Unresolved Mention" w:semiHidden="1" w:unhideWhenUsed="1"/>
-    <w:lsdException w:name="Smart Link" w:semiHidden="1" w:unhideWhenUsed="1"/>
   </w:latentStyles>
   <w:style w:type="paragraph" w:default="1" w:styleId="a">
     <w:name w:val="Normal"/>

</xml_diff>